<commit_message>
removed cheesy stuff/updated resume
</commit_message>
<xml_diff>
--- a/Andrew Hickman Resume.docx
+++ b/Andrew Hickman Resume.docx
@@ -227,14 +227,6 @@
         </w:rPr>
         <w:t>esign team.</w:t>
       </w:r>
-      <w:r>
-        <w:rPr>
-          <w:rFonts w:ascii="Times New Roman" w:eastAsia="Times New Roman" w:hAnsi="Times New Roman" w:cs="Times New Roman"/>
-          <w:sz w:val="24"/>
-          <w:szCs w:val="24"/>
-        </w:rPr>
-        <w:t xml:space="preserve"> </w:t>
-      </w:r>
       <w:bookmarkStart w:id="0" w:name="_GoBack"/>
       <w:bookmarkEnd w:id="0"/>
     </w:p>
@@ -332,25 +324,7 @@
           <w:sz w:val="24"/>
           <w:szCs w:val="24"/>
         </w:rPr>
-        <w:t xml:space="preserve"> ▪ Plano, TX (</w:t>
-      </w:r>
-      <w:proofErr w:type="gramStart"/>
-      <w:r>
-        <w:rPr>
-          <w:rFonts w:ascii="Times New Roman" w:eastAsia="Times New Roman" w:hAnsi="Times New Roman" w:cs="Times New Roman"/>
-          <w:sz w:val="24"/>
-          <w:szCs w:val="24"/>
-        </w:rPr>
-        <w:t>Fall</w:t>
-      </w:r>
-      <w:proofErr w:type="gramEnd"/>
-      <w:r>
-        <w:rPr>
-          <w:rFonts w:ascii="Times New Roman" w:eastAsia="Times New Roman" w:hAnsi="Times New Roman" w:cs="Times New Roman"/>
-          <w:sz w:val="24"/>
-          <w:szCs w:val="24"/>
-        </w:rPr>
-        <w:t xml:space="preserve"> 2012-Spring 2015) Associates of Science ▪</w:t>
+        <w:t xml:space="preserve"> ▪ Plano, TX (Fall 2012-Spring 2015) Associates of Science ▪</w:t>
       </w:r>
     </w:p>
     <w:p>
@@ -504,25 +478,7 @@
           <w:sz w:val="24"/>
           <w:szCs w:val="24"/>
         </w:rPr>
-        <w:t xml:space="preserve">uote generator using </w:t>
-      </w:r>
-      <w:proofErr w:type="spellStart"/>
-      <w:r>
-        <w:rPr>
-          <w:rFonts w:ascii="Times New Roman" w:eastAsia="Times New Roman" w:hAnsi="Times New Roman" w:cs="Times New Roman"/>
-          <w:sz w:val="24"/>
-          <w:szCs w:val="24"/>
-        </w:rPr>
-        <w:t>imgur’s</w:t>
-      </w:r>
-      <w:proofErr w:type="spellEnd"/>
-      <w:r>
-        <w:rPr>
-          <w:rFonts w:ascii="Times New Roman" w:eastAsia="Times New Roman" w:hAnsi="Times New Roman" w:cs="Times New Roman"/>
-          <w:sz w:val="24"/>
-          <w:szCs w:val="24"/>
-        </w:rPr>
-        <w:t xml:space="preserve"> API</w:t>
+        <w:t>uote generator using imgur’s API</w:t>
       </w:r>
     </w:p>
     <w:p>
@@ -985,7 +941,6 @@
         </w:rPr>
         <w:t xml:space="preserve"> LAN config</w:t>
       </w:r>
-      <w:proofErr w:type="gramStart"/>
       <w:r>
         <w:rPr>
           <w:rFonts w:ascii="Times New Roman" w:eastAsia="Times New Roman" w:hAnsi="Times New Roman" w:cs="Times New Roman"/>
@@ -1000,16 +955,7 @@
           <w:sz w:val="24"/>
           <w:szCs w:val="24"/>
         </w:rPr>
-        <w:t>(</w:t>
-      </w:r>
-      <w:proofErr w:type="gramEnd"/>
-      <w:r>
-        <w:rPr>
-          <w:rFonts w:ascii="Times New Roman" w:eastAsia="Times New Roman" w:hAnsi="Times New Roman" w:cs="Times New Roman"/>
-          <w:sz w:val="24"/>
-          <w:szCs w:val="24"/>
-        </w:rPr>
-        <w:t xml:space="preserve">Cisco, Juniper) ▪ Wireshark ▪ </w:t>
+        <w:t xml:space="preserve">(Cisco, Juniper) ▪ Wireshark ▪ </w:t>
       </w:r>
       <w:r>
         <w:rPr>

</xml_diff>

<commit_message>
fixed mistake in resume GPA
</commit_message>
<xml_diff>
--- a/Andrew Hickman Resume.docx
+++ b/Andrew Hickman Resume.docx
@@ -28,17 +28,11 @@
         <w:jc w:val="center"/>
         <w:rPr>
           <w:rFonts w:ascii="Times New Roman" w:eastAsia="Times New Roman" w:hAnsi="Times New Roman" w:cs="Times New Roman"/>
-        </w:rPr>
-      </w:pPr>
-      <w:r>
-        <w:rPr>
-          <w:rFonts w:ascii="Times New Roman" w:eastAsia="Times New Roman" w:hAnsi="Times New Roman" w:cs="Times New Roman"/>
           <w:color w:val="000000" w:themeColor="text1"/>
           <w:sz w:val="24"/>
           <w:szCs w:val="24"/>
         </w:rPr>
-        <w:t xml:space="preserve">469-855-0079 ▪  ahickman3@tamu.edu </w:t>
-      </w:r>
+      </w:pPr>
       <w:r>
         <w:rPr>
           <w:rFonts w:ascii="Times New Roman" w:eastAsia="Times New Roman" w:hAnsi="Times New Roman" w:cs="Times New Roman"/>
@@ -46,9 +40,80 @@
           <w:sz w:val="24"/>
           <w:szCs w:val="24"/>
         </w:rPr>
+        <w:t xml:space="preserve">469-855-0079 </w:t>
+      </w:r>
+      <w:proofErr w:type="gramStart"/>
+      <w:r>
+        <w:rPr>
+          <w:rFonts w:ascii="Times New Roman" w:eastAsia="Times New Roman" w:hAnsi="Times New Roman" w:cs="Times New Roman"/>
+          <w:color w:val="000000" w:themeColor="text1"/>
+          <w:sz w:val="24"/>
+          <w:szCs w:val="24"/>
+        </w:rPr>
+        <w:t>▪  ahickman3@tamu.edu</w:t>
+      </w:r>
+      <w:proofErr w:type="gramEnd"/>
+      <w:r>
+        <w:rPr>
+          <w:rFonts w:ascii="Times New Roman" w:eastAsia="Times New Roman" w:hAnsi="Times New Roman" w:cs="Times New Roman"/>
+          <w:color w:val="000000" w:themeColor="text1"/>
+          <w:sz w:val="24"/>
+          <w:szCs w:val="24"/>
+        </w:rPr>
+        <w:t xml:space="preserve"> </w:t>
+      </w:r>
+      <w:r>
+        <w:rPr>
+          <w:rFonts w:ascii="Times New Roman" w:eastAsia="Times New Roman" w:hAnsi="Times New Roman" w:cs="Times New Roman"/>
+          <w:color w:val="000000" w:themeColor="text1"/>
+          <w:sz w:val="24"/>
+          <w:szCs w:val="24"/>
+        </w:rPr>
         <w:t xml:space="preserve">▪ </w:t>
       </w:r>
-      <w:hyperlink r:id="rId5" w:history="1">
+      <w:r>
+        <w:rPr>
+          <w:rFonts w:ascii="Times New Roman" w:eastAsia="Times New Roman" w:hAnsi="Times New Roman" w:cs="Times New Roman"/>
+          <w:color w:val="000000" w:themeColor="text1"/>
+          <w:sz w:val="24"/>
+          <w:szCs w:val="24"/>
+        </w:rPr>
+        <w:t xml:space="preserve">ahickman.com </w:t>
+      </w:r>
+      <w:r>
+        <w:rPr>
+          <w:rFonts w:ascii="Times New Roman" w:eastAsia="Times New Roman" w:hAnsi="Times New Roman" w:cs="Times New Roman"/>
+          <w:color w:val="000000" w:themeColor="text1"/>
+          <w:sz w:val="24"/>
+          <w:szCs w:val="24"/>
+        </w:rPr>
+        <w:t>▪</w:t>
+      </w:r>
+      <w:hyperlink r:id="rId5">
+        <w:r>
+          <w:rPr>
+            <w:rFonts w:ascii="Times New Roman" w:eastAsia="Times New Roman" w:hAnsi="Times New Roman" w:cs="Times New Roman"/>
+            <w:color w:val="000000" w:themeColor="text1"/>
+            <w:sz w:val="24"/>
+            <w:szCs w:val="24"/>
+          </w:rPr>
+          <w:t xml:space="preserve"> </w:t>
+        </w:r>
+      </w:hyperlink>
+    </w:p>
+    <w:p>
+      <w:pPr>
+        <w:spacing w:line="240" w:lineRule="auto"/>
+        <w:jc w:val="center"/>
+        <w:rPr>
+          <w:rFonts w:ascii="Times New Roman" w:eastAsia="Times New Roman" w:hAnsi="Times New Roman" w:cs="Times New Roman"/>
+          <w:color w:val="000000" w:themeColor="text1"/>
+          <w:sz w:val="24"/>
+          <w:szCs w:val="24"/>
+        </w:rPr>
+      </w:pPr>
+      <w:hyperlink r:id="rId6" w:history="1">
+        <w:proofErr w:type="gramStart"/>
         <w:r>
           <w:rPr>
             <w:rStyle w:val="Hyperlink"/>
@@ -60,6 +125,7 @@
           </w:rPr>
           <w:t>github.com/ahickman3</w:t>
         </w:r>
+        <w:proofErr w:type="gramEnd"/>
       </w:hyperlink>
       <w:r>
         <w:rPr>
@@ -79,7 +145,7 @@
         </w:rPr>
         <w:t>▪</w:t>
       </w:r>
-      <w:hyperlink r:id="rId6">
+      <w:hyperlink r:id="rId7">
         <w:r>
           <w:rPr>
             <w:rFonts w:ascii="Times New Roman" w:eastAsia="Times New Roman" w:hAnsi="Times New Roman" w:cs="Times New Roman"/>
@@ -90,7 +156,7 @@
           <w:t xml:space="preserve"> </w:t>
         </w:r>
       </w:hyperlink>
-      <w:hyperlink r:id="rId7">
+      <w:hyperlink r:id="rId8">
         <w:r>
           <w:rPr>
             <w:rFonts w:ascii="Times New Roman" w:eastAsia="Times New Roman" w:hAnsi="Times New Roman" w:cs="Times New Roman"/>
@@ -227,104 +293,130 @@
         </w:rPr>
         <w:t>esign team.</w:t>
       </w:r>
+    </w:p>
+    <w:p>
+      <w:pPr>
+        <w:spacing w:before="120" w:line="240" w:lineRule="auto"/>
+        <w:jc w:val="center"/>
+        <w:rPr>
+          <w:rFonts w:ascii="Times New Roman" w:eastAsia="Times New Roman" w:hAnsi="Times New Roman" w:cs="Times New Roman"/>
+          <w:sz w:val="36"/>
+          <w:szCs w:val="36"/>
+        </w:rPr>
+      </w:pPr>
+      <w:r>
+        <w:rPr>
+          <w:rFonts w:ascii="Times New Roman" w:eastAsia="Times New Roman" w:hAnsi="Times New Roman" w:cs="Times New Roman"/>
+          <w:sz w:val="36"/>
+          <w:szCs w:val="36"/>
+        </w:rPr>
+        <w:t>Education</w:t>
+      </w:r>
+    </w:p>
+    <w:p>
+      <w:pPr>
+        <w:rPr>
+          <w:rFonts w:ascii="Times New Roman" w:eastAsia="Times New Roman" w:hAnsi="Times New Roman" w:cs="Times New Roman"/>
+          <w:sz w:val="24"/>
+          <w:szCs w:val="24"/>
+        </w:rPr>
+      </w:pPr>
+      <w:r>
+        <w:rPr>
+          <w:rFonts w:ascii="Times New Roman" w:eastAsia="Times New Roman" w:hAnsi="Times New Roman" w:cs="Times New Roman"/>
+          <w:b/>
+          <w:sz w:val="24"/>
+          <w:szCs w:val="24"/>
+        </w:rPr>
+        <w:t>Texas A&amp;M University</w:t>
+      </w:r>
+      <w:r>
+        <w:rPr>
+          <w:rFonts w:ascii="Times New Roman" w:eastAsia="Times New Roman" w:hAnsi="Times New Roman" w:cs="Times New Roman"/>
+          <w:sz w:val="24"/>
+          <w:szCs w:val="24"/>
+        </w:rPr>
+        <w:t xml:space="preserve"> ▪ College Station, TX (Expected Graduation: December 2018) ▪</w:t>
+      </w:r>
+    </w:p>
+    <w:p>
+      <w:pPr>
+        <w:ind w:firstLine="720"/>
+        <w:rPr>
+          <w:rFonts w:ascii="Times New Roman" w:eastAsia="Times New Roman" w:hAnsi="Times New Roman" w:cs="Times New Roman"/>
+          <w:sz w:val="24"/>
+          <w:szCs w:val="24"/>
+        </w:rPr>
+      </w:pPr>
+      <w:r>
+        <w:rPr>
+          <w:rFonts w:ascii="Times New Roman" w:eastAsia="Times New Roman" w:hAnsi="Times New Roman" w:cs="Times New Roman"/>
+          <w:sz w:val="24"/>
+          <w:szCs w:val="24"/>
+        </w:rPr>
+        <w:t>Bachelors of Science in ESET / Minor in M</w:t>
+      </w:r>
+      <w:r>
+        <w:rPr>
+          <w:rFonts w:ascii="Times New Roman" w:eastAsia="Times New Roman" w:hAnsi="Times New Roman" w:cs="Times New Roman"/>
+          <w:sz w:val="24"/>
+          <w:szCs w:val="24"/>
+        </w:rPr>
+        <w:t>athematics ▪ Cumulative GPA: 3.0</w:t>
+      </w:r>
+    </w:p>
+    <w:p>
+      <w:pPr>
+        <w:rPr>
+          <w:rFonts w:ascii="Times New Roman" w:eastAsia="Times New Roman" w:hAnsi="Times New Roman" w:cs="Times New Roman"/>
+          <w:sz w:val="24"/>
+          <w:szCs w:val="24"/>
+        </w:rPr>
+      </w:pPr>
+      <w:r>
+        <w:rPr>
+          <w:rFonts w:ascii="Times New Roman" w:eastAsia="Times New Roman" w:hAnsi="Times New Roman" w:cs="Times New Roman"/>
+          <w:b/>
+          <w:sz w:val="24"/>
+          <w:szCs w:val="24"/>
+        </w:rPr>
+        <w:t>Collin College</w:t>
+      </w:r>
+      <w:r>
+        <w:rPr>
+          <w:rFonts w:ascii="Times New Roman" w:eastAsia="Times New Roman" w:hAnsi="Times New Roman" w:cs="Times New Roman"/>
+          <w:sz w:val="24"/>
+          <w:szCs w:val="24"/>
+        </w:rPr>
+        <w:t xml:space="preserve"> ▪ Plano, TX (</w:t>
+      </w:r>
+      <w:proofErr w:type="gramStart"/>
+      <w:r>
+        <w:rPr>
+          <w:rFonts w:ascii="Times New Roman" w:eastAsia="Times New Roman" w:hAnsi="Times New Roman" w:cs="Times New Roman"/>
+          <w:sz w:val="24"/>
+          <w:szCs w:val="24"/>
+        </w:rPr>
+        <w:t>Fall</w:t>
+      </w:r>
+      <w:proofErr w:type="gramEnd"/>
+      <w:r>
+        <w:rPr>
+          <w:rFonts w:ascii="Times New Roman" w:eastAsia="Times New Roman" w:hAnsi="Times New Roman" w:cs="Times New Roman"/>
+          <w:sz w:val="24"/>
+          <w:szCs w:val="24"/>
+        </w:rPr>
+        <w:t xml:space="preserve"> 2012-Spring 2015</w:t>
+      </w:r>
       <w:bookmarkStart w:id="0" w:name="_GoBack"/>
       <w:bookmarkEnd w:id="0"/>
-    </w:p>
-    <w:p>
-      <w:pPr>
-        <w:spacing w:before="120" w:line="240" w:lineRule="auto"/>
-        <w:jc w:val="center"/>
-        <w:rPr>
-          <w:rFonts w:ascii="Times New Roman" w:eastAsia="Times New Roman" w:hAnsi="Times New Roman" w:cs="Times New Roman"/>
-          <w:sz w:val="36"/>
-          <w:szCs w:val="36"/>
-        </w:rPr>
-      </w:pPr>
-      <w:r>
-        <w:rPr>
-          <w:rFonts w:ascii="Times New Roman" w:eastAsia="Times New Roman" w:hAnsi="Times New Roman" w:cs="Times New Roman"/>
-          <w:sz w:val="36"/>
-          <w:szCs w:val="36"/>
-        </w:rPr>
-        <w:t>Education</w:t>
-      </w:r>
-    </w:p>
-    <w:p>
-      <w:pPr>
-        <w:rPr>
-          <w:rFonts w:ascii="Times New Roman" w:eastAsia="Times New Roman" w:hAnsi="Times New Roman" w:cs="Times New Roman"/>
-          <w:sz w:val="24"/>
-          <w:szCs w:val="24"/>
-        </w:rPr>
-      </w:pPr>
-      <w:r>
-        <w:rPr>
-          <w:rFonts w:ascii="Times New Roman" w:eastAsia="Times New Roman" w:hAnsi="Times New Roman" w:cs="Times New Roman"/>
-          <w:b/>
-          <w:sz w:val="24"/>
-          <w:szCs w:val="24"/>
-        </w:rPr>
-        <w:t>Texas A&amp;M University</w:t>
-      </w:r>
-      <w:r>
-        <w:rPr>
-          <w:rFonts w:ascii="Times New Roman" w:eastAsia="Times New Roman" w:hAnsi="Times New Roman" w:cs="Times New Roman"/>
-          <w:sz w:val="24"/>
-          <w:szCs w:val="24"/>
-        </w:rPr>
-        <w:t xml:space="preserve"> ▪ College Station, TX (Expected Graduation: December 2018) ▪</w:t>
-      </w:r>
-    </w:p>
-    <w:p>
-      <w:pPr>
-        <w:ind w:firstLine="720"/>
-        <w:rPr>
-          <w:rFonts w:ascii="Times New Roman" w:eastAsia="Times New Roman" w:hAnsi="Times New Roman" w:cs="Times New Roman"/>
-          <w:sz w:val="24"/>
-          <w:szCs w:val="24"/>
-        </w:rPr>
-      </w:pPr>
-      <w:r>
-        <w:rPr>
-          <w:rFonts w:ascii="Times New Roman" w:eastAsia="Times New Roman" w:hAnsi="Times New Roman" w:cs="Times New Roman"/>
-          <w:sz w:val="24"/>
-          <w:szCs w:val="24"/>
-        </w:rPr>
-        <w:t>Bachelors of Science in ESET / Minor in M</w:t>
-      </w:r>
-      <w:r>
-        <w:rPr>
-          <w:rFonts w:ascii="Times New Roman" w:eastAsia="Times New Roman" w:hAnsi="Times New Roman" w:cs="Times New Roman"/>
-          <w:sz w:val="24"/>
-          <w:szCs w:val="24"/>
-        </w:rPr>
-        <w:t>athematics ▪ Cumulative GPA: 3.1</w:t>
-      </w:r>
-    </w:p>
-    <w:p>
-      <w:pPr>
-        <w:rPr>
-          <w:rFonts w:ascii="Times New Roman" w:eastAsia="Times New Roman" w:hAnsi="Times New Roman" w:cs="Times New Roman"/>
-          <w:sz w:val="24"/>
-          <w:szCs w:val="24"/>
-        </w:rPr>
-      </w:pPr>
-      <w:r>
-        <w:rPr>
-          <w:rFonts w:ascii="Times New Roman" w:eastAsia="Times New Roman" w:hAnsi="Times New Roman" w:cs="Times New Roman"/>
-          <w:b/>
-          <w:sz w:val="24"/>
-          <w:szCs w:val="24"/>
-        </w:rPr>
-        <w:t>Collin College</w:t>
-      </w:r>
-      <w:r>
-        <w:rPr>
-          <w:rFonts w:ascii="Times New Roman" w:eastAsia="Times New Roman" w:hAnsi="Times New Roman" w:cs="Times New Roman"/>
-          <w:sz w:val="24"/>
-          <w:szCs w:val="24"/>
-        </w:rPr>
-        <w:t xml:space="preserve"> ▪ Plano, TX (Fall 2012-Spring 2015) Associates of Science ▪</w:t>
+      <w:r>
+        <w:rPr>
+          <w:rFonts w:ascii="Times New Roman" w:eastAsia="Times New Roman" w:hAnsi="Times New Roman" w:cs="Times New Roman"/>
+          <w:sz w:val="24"/>
+          <w:szCs w:val="24"/>
+        </w:rPr>
+        <w:t>) Associates of Science ▪</w:t>
       </w:r>
     </w:p>
     <w:p>
@@ -478,7 +570,25 @@
           <w:sz w:val="24"/>
           <w:szCs w:val="24"/>
         </w:rPr>
-        <w:t>uote generator using imgur’s API</w:t>
+        <w:t xml:space="preserve">uote generator using </w:t>
+      </w:r>
+      <w:proofErr w:type="spellStart"/>
+      <w:r>
+        <w:rPr>
+          <w:rFonts w:ascii="Times New Roman" w:eastAsia="Times New Roman" w:hAnsi="Times New Roman" w:cs="Times New Roman"/>
+          <w:sz w:val="24"/>
+          <w:szCs w:val="24"/>
+        </w:rPr>
+        <w:t>imgur’s</w:t>
+      </w:r>
+      <w:proofErr w:type="spellEnd"/>
+      <w:r>
+        <w:rPr>
+          <w:rFonts w:ascii="Times New Roman" w:eastAsia="Times New Roman" w:hAnsi="Times New Roman" w:cs="Times New Roman"/>
+          <w:sz w:val="24"/>
+          <w:szCs w:val="24"/>
+        </w:rPr>
+        <w:t xml:space="preserve"> API</w:t>
       </w:r>
     </w:p>
     <w:p>
@@ -939,8 +1049,19 @@
           <w:sz w:val="24"/>
           <w:szCs w:val="24"/>
         </w:rPr>
-        <w:t xml:space="preserve"> LAN config</w:t>
-      </w:r>
+        <w:t xml:space="preserve"> LAN </w:t>
+      </w:r>
+      <w:proofErr w:type="spellStart"/>
+      <w:r>
+        <w:rPr>
+          <w:rFonts w:ascii="Times New Roman" w:eastAsia="Times New Roman" w:hAnsi="Times New Roman" w:cs="Times New Roman"/>
+          <w:sz w:val="24"/>
+          <w:szCs w:val="24"/>
+        </w:rPr>
+        <w:t>config</w:t>
+      </w:r>
+      <w:proofErr w:type="spellEnd"/>
+      <w:proofErr w:type="gramStart"/>
       <w:r>
         <w:rPr>
           <w:rFonts w:ascii="Times New Roman" w:eastAsia="Times New Roman" w:hAnsi="Times New Roman" w:cs="Times New Roman"/>
@@ -955,7 +1076,16 @@
           <w:sz w:val="24"/>
           <w:szCs w:val="24"/>
         </w:rPr>
-        <w:t xml:space="preserve">(Cisco, Juniper) ▪ Wireshark ▪ </w:t>
+        <w:t>(</w:t>
+      </w:r>
+      <w:proofErr w:type="gramEnd"/>
+      <w:r>
+        <w:rPr>
+          <w:rFonts w:ascii="Times New Roman" w:eastAsia="Times New Roman" w:hAnsi="Times New Roman" w:cs="Times New Roman"/>
+          <w:sz w:val="24"/>
+          <w:szCs w:val="24"/>
+        </w:rPr>
+        <w:t xml:space="preserve">Cisco, Juniper) ▪ Wireshark ▪ </w:t>
       </w:r>
       <w:r>
         <w:rPr>
@@ -1151,6 +1281,7 @@
           <w:sz w:val="24"/>
           <w:szCs w:val="24"/>
         </w:rPr>
+        <w:lastRenderedPageBreak/>
         <w:t xml:space="preserve">  </w:t>
       </w:r>
       <w:r>

</xml_diff>

<commit_message>
made wurds sound good
</commit_message>
<xml_diff>
--- a/Andrew Hickman Resume.docx
+++ b/Andrew Hickman Resume.docx
@@ -208,96 +208,106 @@
           <w:sz w:val="24"/>
           <w:szCs w:val="24"/>
         </w:rPr>
-        <w:t>My interests in hardware, programming, and network design led me on</w:t>
-      </w:r>
-      <w:r>
-        <w:rPr>
-          <w:rFonts w:ascii="Times New Roman" w:eastAsia="Times New Roman" w:hAnsi="Times New Roman" w:cs="Times New Roman"/>
-          <w:sz w:val="24"/>
-          <w:szCs w:val="24"/>
-        </w:rPr>
-        <w:t xml:space="preserve"> the path to being an Electronic</w:t>
-      </w:r>
-      <w:r>
-        <w:rPr>
-          <w:rFonts w:ascii="Times New Roman" w:eastAsia="Times New Roman" w:hAnsi="Times New Roman" w:cs="Times New Roman"/>
-          <w:sz w:val="24"/>
-          <w:szCs w:val="24"/>
-        </w:rPr>
-        <w:t xml:space="preserve"> Systems Engineering major. </w:t>
-      </w:r>
-      <w:r>
-        <w:rPr>
-          <w:rFonts w:ascii="Times New Roman" w:eastAsia="Times New Roman" w:hAnsi="Times New Roman" w:cs="Times New Roman"/>
-          <w:sz w:val="24"/>
-          <w:szCs w:val="24"/>
-        </w:rPr>
-        <w:t>Through ESET, I was int</w:t>
-      </w:r>
-      <w:r>
-        <w:rPr>
-          <w:rFonts w:ascii="Times New Roman" w:eastAsia="Times New Roman" w:hAnsi="Times New Roman" w:cs="Times New Roman"/>
-          <w:sz w:val="24"/>
-          <w:szCs w:val="24"/>
-        </w:rPr>
-        <w:t xml:space="preserve">roduced to programming and have strived </w:t>
-      </w:r>
-      <w:r>
-        <w:rPr>
-          <w:rFonts w:ascii="Times New Roman" w:eastAsia="Times New Roman" w:hAnsi="Times New Roman" w:cs="Times New Roman"/>
-          <w:sz w:val="24"/>
-          <w:szCs w:val="24"/>
-        </w:rPr>
-        <w:t>to further my knowledge on the subject so that I can be a valu</w:t>
-      </w:r>
-      <w:r>
-        <w:rPr>
-          <w:rFonts w:ascii="Times New Roman" w:eastAsia="Times New Roman" w:hAnsi="Times New Roman" w:cs="Times New Roman"/>
-          <w:sz w:val="24"/>
-          <w:szCs w:val="24"/>
-        </w:rPr>
-        <w:t>ed Software Engineering</w:t>
-      </w:r>
-      <w:r>
-        <w:rPr>
-          <w:rFonts w:ascii="Times New Roman" w:eastAsia="Times New Roman" w:hAnsi="Times New Roman" w:cs="Times New Roman"/>
-          <w:sz w:val="24"/>
-          <w:szCs w:val="24"/>
-        </w:rPr>
-        <w:t xml:space="preserve"> and Project Manager</w:t>
-      </w:r>
-      <w:r>
-        <w:rPr>
-          <w:rFonts w:ascii="Times New Roman" w:eastAsia="Times New Roman" w:hAnsi="Times New Roman" w:cs="Times New Roman"/>
-          <w:sz w:val="24"/>
-          <w:szCs w:val="24"/>
-        </w:rPr>
-        <w:t xml:space="preserve"> for my S</w:t>
-      </w:r>
-      <w:r>
-        <w:rPr>
-          <w:rFonts w:ascii="Times New Roman" w:eastAsia="Times New Roman" w:hAnsi="Times New Roman" w:cs="Times New Roman"/>
-          <w:sz w:val="24"/>
-          <w:szCs w:val="24"/>
-        </w:rPr>
-        <w:t xml:space="preserve">enior </w:t>
-      </w:r>
-      <w:r>
-        <w:rPr>
-          <w:rFonts w:ascii="Times New Roman" w:eastAsia="Times New Roman" w:hAnsi="Times New Roman" w:cs="Times New Roman"/>
-          <w:sz w:val="24"/>
-          <w:szCs w:val="24"/>
-        </w:rPr>
-        <w:t>Capstone D</w:t>
-      </w:r>
-      <w:r>
-        <w:rPr>
-          <w:rFonts w:ascii="Times New Roman" w:eastAsia="Times New Roman" w:hAnsi="Times New Roman" w:cs="Times New Roman"/>
-          <w:sz w:val="24"/>
-          <w:szCs w:val="24"/>
-        </w:rPr>
-        <w:t>esign team.</w:t>
-      </w:r>
+        <w:t>My strong leadership skills shine bright in stressful situations.</w:t>
+      </w:r>
+      <w:r>
+        <w:rPr>
+          <w:rFonts w:ascii="Times New Roman" w:eastAsia="Times New Roman" w:hAnsi="Times New Roman" w:cs="Times New Roman"/>
+          <w:sz w:val="24"/>
+          <w:szCs w:val="24"/>
+        </w:rPr>
+        <w:t xml:space="preserve"> </w:t>
+      </w:r>
+      <w:r>
+        <w:rPr>
+          <w:rFonts w:ascii="Times New Roman" w:eastAsia="Times New Roman" w:hAnsi="Times New Roman" w:cs="Times New Roman"/>
+          <w:sz w:val="24"/>
+          <w:szCs w:val="24"/>
+        </w:rPr>
+        <w:t>Working at Internet2 Technology Evaluation Ce</w:t>
+      </w:r>
+      <w:r>
+        <w:rPr>
+          <w:rFonts w:ascii="Times New Roman" w:eastAsia="Times New Roman" w:hAnsi="Times New Roman" w:cs="Times New Roman"/>
+          <w:sz w:val="24"/>
+          <w:szCs w:val="24"/>
+        </w:rPr>
+        <w:t>nter has taught me the values in</w:t>
+      </w:r>
+      <w:r>
+        <w:rPr>
+          <w:rFonts w:ascii="Times New Roman" w:eastAsia="Times New Roman" w:hAnsi="Times New Roman" w:cs="Times New Roman"/>
+          <w:sz w:val="24"/>
+          <w:szCs w:val="24"/>
+        </w:rPr>
+        <w:t xml:space="preserve"> being able to independently troubleshoot </w:t>
+      </w:r>
+      <w:r>
+        <w:rPr>
+          <w:rFonts w:ascii="Times New Roman" w:eastAsia="Times New Roman" w:hAnsi="Times New Roman" w:cs="Times New Roman"/>
+          <w:sz w:val="24"/>
+          <w:szCs w:val="24"/>
+        </w:rPr>
+        <w:t>issues</w:t>
+      </w:r>
+      <w:r>
+        <w:rPr>
+          <w:rFonts w:ascii="Times New Roman" w:eastAsia="Times New Roman" w:hAnsi="Times New Roman" w:cs="Times New Roman"/>
+          <w:sz w:val="24"/>
+          <w:szCs w:val="24"/>
+        </w:rPr>
+        <w:t xml:space="preserve"> to improve my problem solving skills.</w:t>
+      </w:r>
+      <w:r>
+        <w:rPr>
+          <w:rFonts w:ascii="Times New Roman" w:eastAsia="Times New Roman" w:hAnsi="Times New Roman" w:cs="Times New Roman"/>
+          <w:sz w:val="24"/>
+          <w:szCs w:val="24"/>
+        </w:rPr>
+        <w:t xml:space="preserve"> </w:t>
+      </w:r>
+      <w:r>
+        <w:rPr>
+          <w:rFonts w:ascii="Times New Roman" w:eastAsia="Times New Roman" w:hAnsi="Times New Roman" w:cs="Times New Roman"/>
+          <w:sz w:val="24"/>
+          <w:szCs w:val="24"/>
+        </w:rPr>
+        <w:t>I</w:t>
+      </w:r>
+      <w:r>
+        <w:rPr>
+          <w:rFonts w:ascii="Times New Roman" w:eastAsia="Times New Roman" w:hAnsi="Times New Roman" w:cs="Times New Roman"/>
+          <w:sz w:val="24"/>
+          <w:szCs w:val="24"/>
+        </w:rPr>
+        <w:t xml:space="preserve"> </w:t>
+      </w:r>
+      <w:r>
+        <w:rPr>
+          <w:rFonts w:ascii="Times New Roman" w:eastAsia="Times New Roman" w:hAnsi="Times New Roman" w:cs="Times New Roman"/>
+          <w:sz w:val="24"/>
+          <w:szCs w:val="24"/>
+        </w:rPr>
+        <w:t xml:space="preserve">work hard to improve my programming </w:t>
+      </w:r>
+      <w:r>
+        <w:rPr>
+          <w:rFonts w:ascii="Times New Roman" w:eastAsia="Times New Roman" w:hAnsi="Times New Roman" w:cs="Times New Roman"/>
+          <w:sz w:val="24"/>
+          <w:szCs w:val="24"/>
+        </w:rPr>
+        <w:t>expertise</w:t>
+      </w:r>
+      <w:r>
+        <w:rPr>
+          <w:rFonts w:ascii="Times New Roman" w:eastAsia="Times New Roman" w:hAnsi="Times New Roman" w:cs="Times New Roman"/>
+          <w:sz w:val="24"/>
+          <w:szCs w:val="24"/>
+        </w:rPr>
+        <w:t xml:space="preserve"> so that I can be a valued Software Engineer and Project Manager for my Senior Capstone Design team.</w:t>
+      </w:r>
+      <w:bookmarkStart w:id="0" w:name="_GoBack"/>
+      <w:bookmarkEnd w:id="0"/>
     </w:p>
     <w:p>
       <w:pPr>
@@ -1157,8 +1167,8 @@
           <w:szCs w:val="24"/>
         </w:rPr>
       </w:pPr>
-      <w:bookmarkStart w:id="0" w:name="_gjdgxs" w:colFirst="0" w:colLast="0"/>
-      <w:bookmarkEnd w:id="0"/>
+      <w:bookmarkStart w:id="1" w:name="_gjdgxs" w:colFirst="0" w:colLast="0"/>
+      <w:bookmarkEnd w:id="1"/>
       <w:r>
         <w:rPr>
           <w:rFonts w:ascii="Times New Roman" w:eastAsia="Times New Roman" w:hAnsi="Times New Roman" w:cs="Times New Roman"/>
@@ -1240,8 +1250,6 @@
         </w:rPr>
         <w:t>pgrading current network systems</w:t>
       </w:r>
-      <w:bookmarkStart w:id="1" w:name="_GoBack"/>
-      <w:bookmarkEnd w:id="1"/>
     </w:p>
     <w:p>
       <w:pPr>
@@ -1276,7 +1284,23 @@
           <w:sz w:val="24"/>
           <w:szCs w:val="24"/>
         </w:rPr>
-        <w:t xml:space="preserve">(June 2017 – August 2017) ▪ </w:t>
+        <w:t>(</w:t>
+      </w:r>
+      <w:r>
+        <w:rPr>
+          <w:rFonts w:ascii="Times New Roman" w:eastAsia="Times New Roman" w:hAnsi="Times New Roman" w:cs="Times New Roman"/>
+          <w:sz w:val="24"/>
+          <w:szCs w:val="24"/>
+        </w:rPr>
+        <w:t>Summer 2016 &amp; 2017</w:t>
+      </w:r>
+      <w:r>
+        <w:rPr>
+          <w:rFonts w:ascii="Times New Roman" w:eastAsia="Times New Roman" w:hAnsi="Times New Roman" w:cs="Times New Roman"/>
+          <w:sz w:val="24"/>
+          <w:szCs w:val="24"/>
+        </w:rPr>
+        <w:t xml:space="preserve">) ▪ </w:t>
       </w:r>
       <w:r>
         <w:rPr>
@@ -2669,7 +2693,7 @@
 </file>
 
 <file path=customXml/itemProps1.xml><?xml version="1.0" encoding="utf-8"?>
-<ds:datastoreItem xmlns:ds="http://schemas.openxmlformats.org/officeDocument/2006/customXml" ds:itemID="{B1BF7579-7BF5-4766-AB14-6A2435FFF033}">
+<ds:datastoreItem xmlns:ds="http://schemas.openxmlformats.org/officeDocument/2006/customXml" ds:itemID="{CEBB33EF-58A9-4BD7-A891-1C3705D942E1}">
   <ds:schemaRefs>
     <ds:schemaRef ds:uri="http://schemas.openxmlformats.org/officeDocument/2006/bibliography"/>
   </ds:schemaRefs>

</xml_diff>

<commit_message>
some changes here and there
</commit_message>
<xml_diff>
--- a/Andrew Hickman Resume.docx
+++ b/Andrew Hickman Resume.docx
@@ -272,23 +272,7 @@
           <w:sz w:val="24"/>
           <w:szCs w:val="24"/>
         </w:rPr>
-        <w:t>I</w:t>
-      </w:r>
-      <w:r>
-        <w:rPr>
-          <w:rFonts w:ascii="Times New Roman" w:eastAsia="Times New Roman" w:hAnsi="Times New Roman" w:cs="Times New Roman"/>
-          <w:sz w:val="24"/>
-          <w:szCs w:val="24"/>
-        </w:rPr>
-        <w:t xml:space="preserve"> </w:t>
-      </w:r>
-      <w:r>
-        <w:rPr>
-          <w:rFonts w:ascii="Times New Roman" w:eastAsia="Times New Roman" w:hAnsi="Times New Roman" w:cs="Times New Roman"/>
-          <w:sz w:val="24"/>
-          <w:szCs w:val="24"/>
-        </w:rPr>
-        <w:t xml:space="preserve">work hard to improve my programming </w:t>
+        <w:t xml:space="preserve">I work hard to improve my programming </w:t>
       </w:r>
       <w:r>
         <w:rPr>
@@ -306,8 +290,6 @@
         </w:rPr>
         <w:t xml:space="preserve"> so that I can be a valued Software Engineer and Project Manager for my Senior Capstone Design team.</w:t>
       </w:r>
-      <w:bookmarkStart w:id="0" w:name="_GoBack"/>
-      <w:bookmarkEnd w:id="0"/>
     </w:p>
     <w:p>
       <w:pPr>
@@ -967,43 +949,33 @@
           <w:sz w:val="24"/>
           <w:szCs w:val="24"/>
         </w:rPr>
-        <w:t xml:space="preserve"> LAN </w:t>
-      </w:r>
-      <w:proofErr w:type="spellStart"/>
-      <w:r>
-        <w:rPr>
-          <w:rFonts w:ascii="Times New Roman" w:eastAsia="Times New Roman" w:hAnsi="Times New Roman" w:cs="Times New Roman"/>
-          <w:sz w:val="24"/>
-          <w:szCs w:val="24"/>
-        </w:rPr>
-        <w:t>config</w:t>
-      </w:r>
-      <w:proofErr w:type="spellEnd"/>
-      <w:proofErr w:type="gramStart"/>
-      <w:r>
-        <w:rPr>
-          <w:rFonts w:ascii="Times New Roman" w:eastAsia="Times New Roman" w:hAnsi="Times New Roman" w:cs="Times New Roman"/>
-          <w:sz w:val="24"/>
-          <w:szCs w:val="24"/>
-        </w:rPr>
-        <w:t>.</w:t>
-      </w:r>
-      <w:r>
-        <w:rPr>
-          <w:rFonts w:ascii="Times New Roman" w:eastAsia="Times New Roman" w:hAnsi="Times New Roman" w:cs="Times New Roman"/>
-          <w:sz w:val="24"/>
-          <w:szCs w:val="24"/>
-        </w:rPr>
-        <w:t>(</w:t>
-      </w:r>
-      <w:proofErr w:type="gramEnd"/>
-      <w:r>
-        <w:rPr>
-          <w:rFonts w:ascii="Times New Roman" w:eastAsia="Times New Roman" w:hAnsi="Times New Roman" w:cs="Times New Roman"/>
-          <w:sz w:val="24"/>
-          <w:szCs w:val="24"/>
-        </w:rPr>
-        <w:t xml:space="preserve">Cisco, Juniper) ▪ Wireshark ▪ </w:t>
+        <w:t xml:space="preserve"> </w:t>
+      </w:r>
+      <w:r>
+        <w:rPr>
+          <w:rFonts w:ascii="Times New Roman" w:eastAsia="Times New Roman" w:hAnsi="Times New Roman" w:cs="Times New Roman"/>
+          <w:sz w:val="24"/>
+          <w:szCs w:val="24"/>
+        </w:rPr>
+        <w:t>Network Configuration (</w:t>
+      </w:r>
+      <w:r>
+        <w:rPr>
+          <w:rFonts w:ascii="Times New Roman" w:eastAsia="Times New Roman" w:hAnsi="Times New Roman" w:cs="Times New Roman"/>
+          <w:sz w:val="24"/>
+          <w:szCs w:val="24"/>
+        </w:rPr>
+        <w:t>Cisco, Juniper</w:t>
+      </w:r>
+      <w:bookmarkStart w:id="0" w:name="_GoBack"/>
+      <w:bookmarkEnd w:id="0"/>
+      <w:r>
+        <w:rPr>
+          <w:rFonts w:ascii="Times New Roman" w:eastAsia="Times New Roman" w:hAnsi="Times New Roman" w:cs="Times New Roman"/>
+          <w:sz w:val="24"/>
+          <w:szCs w:val="24"/>
+        </w:rPr>
+        <w:t xml:space="preserve">) ▪ Wireshark ▪ </w:t>
       </w:r>
       <w:r>
         <w:rPr>
@@ -2693,7 +2665,7 @@
 </file>
 
 <file path=customXml/itemProps1.xml><?xml version="1.0" encoding="utf-8"?>
-<ds:datastoreItem xmlns:ds="http://schemas.openxmlformats.org/officeDocument/2006/customXml" ds:itemID="{CEBB33EF-58A9-4BD7-A891-1C3705D942E1}">
+<ds:datastoreItem xmlns:ds="http://schemas.openxmlformats.org/officeDocument/2006/customXml" ds:itemID="{D9DEAE6C-6A63-43C0-8C22-BECDAE9F09AA}">
   <ds:schemaRefs>
     <ds:schemaRef ds:uri="http://schemas.openxmlformats.org/officeDocument/2006/bibliography"/>
   </ds:schemaRefs>

</xml_diff>